<commit_message>
[JPADReport] Refinements to makeReport02
</commit_message>
<xml_diff>
--- a/JPADReportSandbox/JPADReport_Test.docx
+++ b/JPADReportSandbox/JPADReport_Test.docx
@@ -234,12 +234,12 @@
         <w:t> </w:t>
       </w:r>
       <w:r>
-        <w:t>What is a Magic Square?</w:t>
+        <w:t>Aircraft geometry</w:t>
       </w:r>
     </w:p>
     <w:p>
       <w:r>
-        <w:t>A magic square is an N-by-N matrix constructed from the integers 1 through N^2 with equal row, column, and diagonal sums.</w:t>
+        <w:t>TO DO: insert a paragraph here.</w:t>
       </w:r>
     </w:p>
     <w:p>
@@ -312,14 +312,118 @@
         <w:t> </w:t>
       </w:r>
       <w:r>
-        <w:t>Albrect Durer and the Magic Square</w:t>
+        <w:t>Wing geometry</w:t>
       </w:r>
     </w:p>
     <w:p>
       <w:r>
-        <w:t>The German artist Albrecht Durer (1471-1528) created many woodcuts and prints with religious and scientific symbolism. One of his most famous works, Melancholia I, explores the depressed state of mind which opposes inspiration and expression. Renaissance astrologers believed that the Jupiter magic square (shown in the upper right portion of the image) could aid in the cure of melancholy. The engraving's date (1514) can be found in the lower row of numbers in the square.</w:t>
+        <w:t>TO DO: insert a paragraph here.</w:t>
       </w:r>
     </w:p>
+    <w:tbl>
+      <w:tblPr>
+        <w:tblBorders>
+          <w:top w:color="auto" w:val="double"/>
+          <w:left w:color="auto" w:val="double"/>
+          <w:bottom w:color="auto" w:val="double"/>
+          <w:right w:color="auto" w:val="double"/>
+        </w:tblBorders>
+        <w:tblW w:type="auto" w:w="0"/>
+      </w:tblPr>
+      <w:tr>
+        <w:tc>
+          <w:tcPr>
+            <w:tcBorders>
+              <w:bottom w:color="000000" w:sz="6" w:val="single"/>
+              <w:right w:color="000000" w:sz="6" w:val="single"/>
+            </w:tcBorders>
+          </w:tcPr>
+          <w:p>
+            <w:pPr>
+              <w:jc w:val="left"/>
+            </w:pPr>
+            <w:r>
+              <w:t>Quantity</w:t>
+            </w:r>
+          </w:p>
+        </w:tc>
+        <w:tc>
+          <w:tcPr>
+            <w:tcBorders>
+              <w:bottom w:color="000000" w:sz="6" w:val="single"/>
+            </w:tcBorders>
+          </w:tcPr>
+          <w:p>
+            <w:pPr>
+              <w:jc w:val="left"/>
+            </w:pPr>
+            <w:r>
+              <w:t>Value</w:t>
+            </w:r>
+          </w:p>
+        </w:tc>
+      </w:tr>
+      <w:tr>
+        <w:tc>
+          <w:tcPr>
+            <w:tcBorders>
+              <w:bottom w:color="000000" w:sz="6" w:val="single"/>
+              <w:right w:color="000000" w:sz="6" w:val="single"/>
+            </w:tcBorders>
+          </w:tcPr>
+          <w:p>
+            <w:pPr>
+              <w:jc w:val="left"/>
+            </w:pPr>
+            <w:r>
+              <w:t>Wing span</w:t>
+            </w:r>
+          </w:p>
+        </w:tc>
+        <w:tc>
+          <w:tcPr>
+            <w:tcBorders>
+              <w:bottom w:color="000000" w:sz="6" w:val="single"/>
+            </w:tcBorders>
+          </w:tcPr>
+          <w:p>
+            <w:pPr>
+              <w:jc w:val="left"/>
+            </w:pPr>
+            <w:r>
+              <w:t>3e+01</w:t>
+            </w:r>
+          </w:p>
+        </w:tc>
+      </w:tr>
+      <w:tr>
+        <w:tc>
+          <w:tcPr>
+            <w:tcBorders>
+              <w:right w:color="000000" w:sz="6" w:val="single"/>
+            </w:tcBorders>
+          </w:tcPr>
+          <w:p>
+            <w:pPr>
+              <w:jc w:val="left"/>
+            </w:pPr>
+            <w:r>
+              <w:t>Wing aspect ratio</w:t>
+            </w:r>
+          </w:p>
+        </w:tc>
+        <w:tc>
+          <w:p>
+            <w:pPr>
+              <w:jc w:val="left"/>
+            </w:pPr>
+            <w:r>
+              <w:t>1e+01</w:t>
+            </w:r>
+          </w:p>
+        </w:tc>
+      </w:tr>
+    </w:tbl>
     <w:p>
       <w:pPr>
         <w:pStyle w:val="SectionTitleFooter"/>
@@ -427,154 +531,7 @@
         <w:t>. </w:t>
       </w:r>
       <w:r>
-        <w:t>10 x 10 Magic Square</w:t>
-      </w:r>
-    </w:p>
-    <w:tbl>
-      <w:tblPr>
-        <w:tblBorders>
-          <w:top w:color="auto" w:val="double"/>
-          <w:left w:color="auto" w:val="double"/>
-          <w:bottom w:color="auto" w:val="double"/>
-          <w:right w:color="auto" w:val="double"/>
-        </w:tblBorders>
-        <w:tblW w:type="auto" w:w="0"/>
-      </w:tblPr>
-      <w:tr>
-        <w:tc>
-          <w:tcPr>
-            <w:tcBorders>
-              <w:right w:color="000000" w:sz="6" w:val="single"/>
-            </w:tcBorders>
-          </w:tcPr>
-          <w:p>
-            <w:pPr>
-              <w:jc w:val="center"/>
-            </w:pPr>
-            <w:r>
-              <w:t>Wing span</w:t>
-            </w:r>
-          </w:p>
-        </w:tc>
-        <w:tc>
-          <w:p>
-            <w:pPr>
-              <w:jc w:val="center"/>
-            </w:pPr>
-            <w:r>
-              <w:t>3e+01</w:t>
-            </w:r>
-          </w:p>
-        </w:tc>
-      </w:tr>
-    </w:tbl>
-    <w:p>
-      <w:pPr>
-        <w:pStyle w:val="SectionTitleFooter"/>
-        <w:spacing w:after="0" w:line="48" w:lineRule="auto"/>
-        <w:sectPr>
-          <w:headerReference r:id="rIdHeader3" w:type="default"/>
-          <w:headerReference r:id="rIdHeader4" w:type="first"/>
-          <w:footerReference r:id="rIdFooter4" w:type="default"/>
-          <w:footerReference r:id="rIdFooter5" w:type="first"/>
-          <w:titlePg w:val="1"/>
-          <w:pgMar w:bottom="1440" w:footer="720" w:gutter="0" w:header="720" w:left="1440" w:right="1440" w:top="1440"/>
-          <w:pgSz w:h="15840" w:w="12240"/>
-          <w:cols xmlns:w="http://schemas.openxmlformats.org/wordprocessingml/2006/main" w:space="720"/>
-          <w:docGrid xmlns:w="http://schemas.openxmlformats.org/wordprocessingml/2006/main" w:linePitch="360"/>
-        </w:sectPr>
-      </w:pPr>
-    </w:p>
-    <w:p>
-      <w:pPr>
-        <w:pStyle w:val="SectionTitle1"/>
-      </w:pPr>
-      <w:r>
-        <w:fldChar w:fldCharType="begin"/>
-      </w:r>
-      <w:r>
-        <w:instrText>SEQ figure \r \h</w:instrText>
-      </w:r>
-      <w:r>
-        <w:fldChar w:fldCharType="end"/>
-      </w:r>
-      <w:r>
-        <w:fldChar w:fldCharType="begin"/>
-      </w:r>
-      <w:r>
-        <w:instrText>SEQ table \r \h</w:instrText>
-      </w:r>
-      <w:r>
-        <w:fldChar w:fldCharType="end"/>
-      </w:r>
-      <w:r>
-        <w:fldChar w:fldCharType="begin"/>
-      </w:r>
-      <w:r>
-        <w:instrText>SEQ sect2 \r \h</w:instrText>
-      </w:r>
-      <w:r>
-        <w:fldChar w:fldCharType="end"/>
-      </w:r>
-      <w:r>
-        <w:fldChar w:fldCharType="begin"/>
-      </w:r>
-      <w:r>
-        <w:instrText>SEQ sect3 \r \h</w:instrText>
-      </w:r>
-      <w:r>
-        <w:fldChar w:fldCharType="end"/>
-      </w:r>
-      <w:r>
-        <w:fldChar w:fldCharType="begin"/>
-      </w:r>
-      <w:r>
-        <w:instrText>SEQ sect4 \r \h</w:instrText>
-      </w:r>
-      <w:r>
-        <w:fldChar w:fldCharType="end"/>
-      </w:r>
-      <w:r>
-        <w:fldChar w:fldCharType="begin"/>
-      </w:r>
-      <w:r>
-        <w:instrText>SEQ sect5 \r \h</w:instrText>
-      </w:r>
-      <w:r>
-        <w:fldChar w:fldCharType="end"/>
-      </w:r>
-      <w:r>
-        <w:fldChar w:fldCharType="begin"/>
-      </w:r>
-      <w:r>
-        <w:instrText>SEQ sect6 \r \h</w:instrText>
-      </w:r>
-      <w:r>
-        <w:fldChar w:fldCharType="end"/>
-      </w:r>
-      <w:r>
-        <w:t>Chapter </w:t>
-      </w:r>
-      <w:r>
-        <w:fldChar w:fldCharType="begin"/>
-      </w:r>
-      <w:r>
-        <w:instrText>SEQ sect1 \* ARABIC \* MERGEFORMAT</w:instrText>
-      </w:r>
-      <w:r>
-        <w:fldChar w:fldCharType="separate"/>
-      </w:r>
-      <w:r>
-        <w:t>1</w:t>
-      </w:r>
-      <w:r>
-        <w:fldChar w:fldCharType="end"/>
-      </w:r>
-      <w:r>
-        <w:t>. </w:t>
-      </w:r>
-      <w:r>
-        <w:t>25 x 25 Magic Square</w:t>
+        <w:t>A magic square 25 x 25</w:t>
       </w:r>
     </w:p>
     <w:bookmarkStart w:displacedByCustomXml="next" w:id="0" w:name="_GoBack"/>
@@ -587,7 +544,7 @@
         <wp:inline distB="0" distL="0" distR="0" distT="0">
           <wp:extent cx="5486400" cy="3657600"/>
           <wp:effectExtent b="0" l="0" r="0" t="0"/>
-          <wp:docPr id="1" name="tpb37f9f1c_d1c8_4465_b5b6_f81ad5667eaa.emf"/>
+          <wp:docPr id="1" name="tp23decba1_f6fb_412c_a0f6_13945c21f39e.emf"/>
           <wp:cNvGraphicFramePr xmlns:a="http://schemas.openxmlformats.org/drawingml/2006/main">
             <a:graphicFrameLocks/>
           </wp:cNvGraphicFramePr>
@@ -595,7 +552,7 @@
             <a:graphicData uri="http://schemas.openxmlformats.org/drawingml/2006/picture">
               <pic:pic xmlns:pic="http://schemas.openxmlformats.org/drawingml/2006/picture">
                 <pic:nvPicPr>
-                  <pic:cNvPr id="1" name="tpb37f9f1c_d1c8_4465_b5b6_f81ad5667eaa.emf"/>
+                  <pic:cNvPr id="1" name="tp23decba1_f6fb_412c_a0f6_13945c21f39e.emf"/>
                   <pic:cNvPicPr preferRelativeResize="0"/>
                 </pic:nvPicPr>
                 <pic:blipFill>
@@ -659,7 +616,7 @@
         <w:t>. </w:t>
       </w:r>
       <w:r>
-        <w:t>25 x 25 Magic Square</w:t>
+        <w:t>A magic square 25 x 25</w:t>
       </w:r>
     </w:p>
     <w:p>
@@ -673,10 +630,10 @@
       <w:bookmarkEnd w:id="0"/>
     </w:p>
     <w:sectPr>
-      <w:headerReference r:id="rIdHeader5" w:type="default"/>
-      <w:headerReference r:id="rIdHeader6" w:type="first"/>
-      <w:footerReference r:id="rIdFooter6" w:type="default"/>
-      <w:footerReference r:id="rIdFooter7" w:type="first"/>
+      <w:headerReference r:id="rIdHeader3" w:type="default"/>
+      <w:headerReference r:id="rIdHeader4" w:type="first"/>
+      <w:footerReference r:id="rIdFooter4" w:type="default"/>
+      <w:footerReference r:id="rIdFooter5" w:type="first"/>
       <w:titlePg w:val="1"/>
       <w:pgMar w:bottom="1440" w:footer="720" w:gutter="0" w:header="720" w:left="1440" w:right="1440" w:top="1440"/>
       <w:pgSz w:h="15840" w:w="12240"/>
@@ -827,62 +784,6 @@
 </w:ftr>
 </file>
 
-<file path=word/footer6.xml><?xml version="1.0" encoding="utf-8"?>
-<w:ftr xmlns:aink="http://schemas.microsoft.com/office/drawing/2016/ink" xmlns:am3d="http://schemas.microsoft.com/office/drawing/2017/model3d" xmlns:cx="http://schemas.microsoft.com/office/drawing/2014/chartex" xmlns:cx1="http://schemas.microsoft.com/office/drawing/2015/9/8/chartex" xmlns:cx2="http://schemas.microsoft.com/office/drawing/2015/10/21/chartex" xmlns:cx3="http://schemas.microsoft.com/office/drawing/2016/5/9/chartex" xmlns:cx4="http://schemas.microsoft.com/office/drawing/2016/5/10/chartex" xmlns:cx5="http://schemas.microsoft.com/office/drawing/2016/5/11/chartex" xmlns:cx6="http://schemas.microsoft.com/office/drawing/2016/5/12/chartex" xmlns:cx7="http://schemas.microsoft.com/office/drawing/2016/5/13/chartex" xmlns:cx8="http://schemas.microsoft.com/office/drawing/2016/5/14/chartex" xmlns:m="http://schemas.openxmlformats.org/officeDocument/2006/math" xmlns:mc="http://schemas.openxmlformats.org/markup-compatibility/2006" xmlns:o="urn:schemas-microsoft-com:office:office" xmlns:r="http://schemas.openxmlformats.org/officeDocument/2006/relationships" xmlns:v="urn:schemas-microsoft-com:vml" xmlns:w="http://schemas.openxmlformats.org/wordprocessingml/2006/main" xmlns:w10="urn:schemas-microsoft-com:office:word" xmlns:w14="http://schemas.microsoft.com/office/word/2010/wordml" xmlns:w15="http://schemas.microsoft.com/office/word/2012/wordml" xmlns:w16cid="http://schemas.microsoft.com/office/word/2016/wordml/cid" xmlns:w16se="http://schemas.microsoft.com/office/word/2015/wordml/symex" xmlns:wne="http://schemas.microsoft.com/office/word/2006/wordml" xmlns:wp="http://schemas.openxmlformats.org/drawingml/2006/wordprocessingDrawing" xmlns:wp14="http://schemas.microsoft.com/office/word/2010/wordprocessingDrawing" xmlns:wpc="http://schemas.microsoft.com/office/word/2010/wordprocessingCanvas" xmlns:wpg="http://schemas.microsoft.com/office/word/2010/wordprocessingGroup" xmlns:wpi="http://schemas.microsoft.com/office/word/2010/wordprocessingInk" xmlns:wps="http://schemas.microsoft.com/office/word/2010/wordprocessingShape" mc:Ignorable="w14 w15 w16se w16cid wp14">
-  <w:p>
-    <w:pPr>
-      <w:pStyle w:val="SectionTitleFooter"/>
-    </w:pPr>
-    <w:r>
-      <w:fldChar w:fldCharType="begin"/>
-    </w:r>
-    <w:r>
-      <w:instrText>PAGE \* MERGEFORMAT</w:instrText>
-    </w:r>
-    <w:r>
-      <w:fldChar w:fldCharType="separate"/>
-    </w:r>
-    <w:r>
-      <w:rPr>
-        <w:noProof/>
-      </w:rPr>
-      <w:t>2</w:t>
-    </w:r>
-    <w:r>
-      <w:fldChar w:fldCharType="end"/>
-    </w:r>
-  </w:p>
-</w:ftr>
-</file>
-
-<file path=word/footer7.xml><?xml version="1.0" encoding="utf-8"?>
-<w:ftr xmlns:aink="http://schemas.microsoft.com/office/drawing/2016/ink" xmlns:am3d="http://schemas.microsoft.com/office/drawing/2017/model3d" xmlns:cx="http://schemas.microsoft.com/office/drawing/2014/chartex" xmlns:cx1="http://schemas.microsoft.com/office/drawing/2015/9/8/chartex" xmlns:cx2="http://schemas.microsoft.com/office/drawing/2015/10/21/chartex" xmlns:cx3="http://schemas.microsoft.com/office/drawing/2016/5/9/chartex" xmlns:cx4="http://schemas.microsoft.com/office/drawing/2016/5/10/chartex" xmlns:cx5="http://schemas.microsoft.com/office/drawing/2016/5/11/chartex" xmlns:cx6="http://schemas.microsoft.com/office/drawing/2016/5/12/chartex" xmlns:cx7="http://schemas.microsoft.com/office/drawing/2016/5/13/chartex" xmlns:cx8="http://schemas.microsoft.com/office/drawing/2016/5/14/chartex" xmlns:m="http://schemas.openxmlformats.org/officeDocument/2006/math" xmlns:mc="http://schemas.openxmlformats.org/markup-compatibility/2006" xmlns:o="urn:schemas-microsoft-com:office:office" xmlns:r="http://schemas.openxmlformats.org/officeDocument/2006/relationships" xmlns:v="urn:schemas-microsoft-com:vml" xmlns:w="http://schemas.openxmlformats.org/wordprocessingml/2006/main" xmlns:w10="urn:schemas-microsoft-com:office:word" xmlns:w14="http://schemas.microsoft.com/office/word/2010/wordml" xmlns:w15="http://schemas.microsoft.com/office/word/2012/wordml" xmlns:w16cid="http://schemas.microsoft.com/office/word/2016/wordml/cid" xmlns:w16se="http://schemas.microsoft.com/office/word/2015/wordml/symex" xmlns:wne="http://schemas.microsoft.com/office/word/2006/wordml" xmlns:wp="http://schemas.openxmlformats.org/drawingml/2006/wordprocessingDrawing" xmlns:wp14="http://schemas.microsoft.com/office/word/2010/wordprocessingDrawing" xmlns:wpc="http://schemas.microsoft.com/office/word/2010/wordprocessingCanvas" xmlns:wpg="http://schemas.microsoft.com/office/word/2010/wordprocessingGroup" xmlns:wpi="http://schemas.microsoft.com/office/word/2010/wordprocessingInk" xmlns:wps="http://schemas.microsoft.com/office/word/2010/wordprocessingShape" mc:Ignorable="w14 w15 w16se w16cid wp14">
-  <w:p>
-    <w:pPr>
-      <w:pStyle w:val="SectionTitleFooter"/>
-    </w:pPr>
-    <w:r>
-      <w:fldChar w:fldCharType="begin"/>
-    </w:r>
-    <w:r>
-      <w:instrText>PAGE \* MERGEFORMAT</w:instrText>
-    </w:r>
-    <w:r>
-      <w:fldChar w:fldCharType="separate"/>
-    </w:r>
-    <w:r>
-      <w:rPr>
-        <w:noProof/>
-      </w:rPr>
-      <w:t>1</w:t>
-    </w:r>
-    <w:r>
-      <w:fldChar w:fldCharType="end"/>
-    </w:r>
-  </w:p>
-</w:ftr>
-</file>
-
 <file path=word/header1.xml><?xml version="1.0" encoding="utf-8"?>
 <w:hdr xmlns:aink="http://schemas.microsoft.com/office/drawing/2016/ink" xmlns:am3d="http://schemas.microsoft.com/office/drawing/2017/model3d" xmlns:cx="http://schemas.microsoft.com/office/drawing/2014/chartex" xmlns:cx1="http://schemas.microsoft.com/office/drawing/2015/9/8/chartex" xmlns:cx2="http://schemas.microsoft.com/office/drawing/2015/10/21/chartex" xmlns:cx3="http://schemas.microsoft.com/office/drawing/2016/5/9/chartex" xmlns:cx4="http://schemas.microsoft.com/office/drawing/2016/5/10/chartex" xmlns:cx5="http://schemas.microsoft.com/office/drawing/2016/5/11/chartex" xmlns:cx6="http://schemas.microsoft.com/office/drawing/2016/5/12/chartex" xmlns:cx7="http://schemas.microsoft.com/office/drawing/2016/5/13/chartex" xmlns:cx8="http://schemas.microsoft.com/office/drawing/2016/5/14/chartex" xmlns:m="http://schemas.openxmlformats.org/officeDocument/2006/math" xmlns:mc="http://schemas.openxmlformats.org/markup-compatibility/2006" xmlns:o="urn:schemas-microsoft-com:office:office" xmlns:r="http://schemas.openxmlformats.org/officeDocument/2006/relationships" xmlns:v="urn:schemas-microsoft-com:vml" xmlns:w="http://schemas.openxmlformats.org/wordprocessingml/2006/main" xmlns:w10="urn:schemas-microsoft-com:office:word" xmlns:w14="http://schemas.microsoft.com/office/word/2010/wordml" xmlns:w15="http://schemas.microsoft.com/office/word/2012/wordml" xmlns:w16cid="http://schemas.microsoft.com/office/word/2016/wordml/cid" xmlns:w16se="http://schemas.microsoft.com/office/word/2015/wordml/symex" xmlns:wne="http://schemas.microsoft.com/office/word/2006/wordml" xmlns:wp="http://schemas.openxmlformats.org/drawingml/2006/wordprocessingDrawing" xmlns:wp14="http://schemas.microsoft.com/office/word/2010/wordprocessingDrawing" xmlns:wpc="http://schemas.microsoft.com/office/word/2010/wordprocessingCanvas" xmlns:wpg="http://schemas.microsoft.com/office/word/2010/wordprocessingGroup" xmlns:wpi="http://schemas.microsoft.com/office/word/2010/wordprocessingInk" xmlns:wps="http://schemas.microsoft.com/office/word/2010/wordprocessingShape" mc:Ignorable="w14 w15 w16se w16cid wp14">
   <w:p>
@@ -990,70 +891,6 @@
 </file>
 
 <file path=word/header4.xml><?xml version="1.0" encoding="utf-8"?>
-<w:hdr xmlns:aink="http://schemas.microsoft.com/office/drawing/2016/ink" xmlns:am3d="http://schemas.microsoft.com/office/drawing/2017/model3d" xmlns:cx="http://schemas.microsoft.com/office/drawing/2014/chartex" xmlns:cx1="http://schemas.microsoft.com/office/drawing/2015/9/8/chartex" xmlns:cx2="http://schemas.microsoft.com/office/drawing/2015/10/21/chartex" xmlns:cx3="http://schemas.microsoft.com/office/drawing/2016/5/9/chartex" xmlns:cx4="http://schemas.microsoft.com/office/drawing/2016/5/10/chartex" xmlns:cx5="http://schemas.microsoft.com/office/drawing/2016/5/11/chartex" xmlns:cx6="http://schemas.microsoft.com/office/drawing/2016/5/12/chartex" xmlns:cx7="http://schemas.microsoft.com/office/drawing/2016/5/13/chartex" xmlns:cx8="http://schemas.microsoft.com/office/drawing/2016/5/14/chartex" xmlns:m="http://schemas.openxmlformats.org/officeDocument/2006/math" xmlns:mc="http://schemas.openxmlformats.org/markup-compatibility/2006" xmlns:o="urn:schemas-microsoft-com:office:office" xmlns:r="http://schemas.openxmlformats.org/officeDocument/2006/relationships" xmlns:v="urn:schemas-microsoft-com:vml" xmlns:w="http://schemas.openxmlformats.org/wordprocessingml/2006/main" xmlns:w10="urn:schemas-microsoft-com:office:word" xmlns:w14="http://schemas.microsoft.com/office/word/2010/wordml" xmlns:w15="http://schemas.microsoft.com/office/word/2012/wordml" xmlns:w16cid="http://schemas.microsoft.com/office/word/2016/wordml/cid" xmlns:w16se="http://schemas.microsoft.com/office/word/2015/wordml/symex" xmlns:wne="http://schemas.microsoft.com/office/word/2006/wordml" xmlns:wp="http://schemas.openxmlformats.org/drawingml/2006/wordprocessingDrawing" xmlns:wp14="http://schemas.microsoft.com/office/word/2010/wordprocessingDrawing" xmlns:wpc="http://schemas.microsoft.com/office/word/2010/wordprocessingCanvas" xmlns:wpg="http://schemas.microsoft.com/office/word/2010/wordprocessingGroup" xmlns:wpi="http://schemas.microsoft.com/office/word/2010/wordprocessingInk" xmlns:wps="http://schemas.microsoft.com/office/word/2010/wordprocessingShape" mc:Ignorable="w14 w15 w16se w16cid wp14">
-  <w:p>
-    <w:pPr>
-      <w:pStyle w:val="SectionTitleHeader"/>
-    </w:pPr>
-    <w:r>
-      <w:t> </w:t>
-    </w:r>
-  </w:p>
-  <w:p>
-    <w:pPr>
-      <w:pBdr>
-        <w:bottom w:color="auto" w:space="0" w:sz="6" w:val="single"/>
-      </w:pBdr>
-      <w:spacing w:after="120" w:line="20" w:lineRule="exact"/>
-      <w:jc w:val="center"/>
-    </w:pPr>
-  </w:p>
-</w:hdr>
-</file>
-
-<file path=word/header5.xml><?xml version="1.0" encoding="utf-8"?>
-<w:hdr xmlns:aink="http://schemas.microsoft.com/office/drawing/2016/ink" xmlns:am3d="http://schemas.microsoft.com/office/drawing/2017/model3d" xmlns:cx="http://schemas.microsoft.com/office/drawing/2014/chartex" xmlns:cx1="http://schemas.microsoft.com/office/drawing/2015/9/8/chartex" xmlns:cx2="http://schemas.microsoft.com/office/drawing/2015/10/21/chartex" xmlns:cx3="http://schemas.microsoft.com/office/drawing/2016/5/9/chartex" xmlns:cx4="http://schemas.microsoft.com/office/drawing/2016/5/10/chartex" xmlns:cx5="http://schemas.microsoft.com/office/drawing/2016/5/11/chartex" xmlns:cx6="http://schemas.microsoft.com/office/drawing/2016/5/12/chartex" xmlns:cx7="http://schemas.microsoft.com/office/drawing/2016/5/13/chartex" xmlns:cx8="http://schemas.microsoft.com/office/drawing/2016/5/14/chartex" xmlns:m="http://schemas.openxmlformats.org/officeDocument/2006/math" xmlns:mc="http://schemas.openxmlformats.org/markup-compatibility/2006" xmlns:o="urn:schemas-microsoft-com:office:office" xmlns:r="http://schemas.openxmlformats.org/officeDocument/2006/relationships" xmlns:v="urn:schemas-microsoft-com:vml" xmlns:w="http://schemas.openxmlformats.org/wordprocessingml/2006/main" xmlns:w10="urn:schemas-microsoft-com:office:word" xmlns:w14="http://schemas.microsoft.com/office/word/2010/wordml" xmlns:w15="http://schemas.microsoft.com/office/word/2012/wordml" xmlns:w16cid="http://schemas.microsoft.com/office/word/2016/wordml/cid" xmlns:w16se="http://schemas.microsoft.com/office/word/2015/wordml/symex" xmlns:wne="http://schemas.microsoft.com/office/word/2006/wordml" xmlns:wp="http://schemas.openxmlformats.org/drawingml/2006/wordprocessingDrawing" xmlns:wp14="http://schemas.microsoft.com/office/word/2010/wordprocessingDrawing" xmlns:wpc="http://schemas.microsoft.com/office/word/2010/wordprocessingCanvas" xmlns:wpg="http://schemas.microsoft.com/office/word/2010/wordprocessingGroup" xmlns:wpi="http://schemas.microsoft.com/office/word/2010/wordprocessingInk" xmlns:wps="http://schemas.microsoft.com/office/word/2010/wordprocessingShape" mc:Ignorable="w14 w15 w16se w16cid wp14">
-  <w:p>
-    <w:pPr>
-      <w:pStyle w:val="SectionTitleHeader"/>
-    </w:pPr>
-    <w:r>
-      <w:fldChar w:fldCharType="begin"/>
-    </w:r>
-    <w:r>
-      <w:instrText>STYLEREF "SectionTitle1"  \* MERGEFORMAT</w:instrText>
-    </w:r>
-    <w:r>
-      <w:fldChar w:fldCharType="separate"/>
-    </w:r>
-    <w:r>
-      <w:rPr>
-        <w:b/>
-        <w:bCs/>
-        <w:noProof/>
-      </w:rPr>
-      <w:t>Error! No text of specified style in document.</w:t>
-    </w:r>
-    <w:r>
-      <w:rPr>
-        <w:noProof/>
-      </w:rPr>
-      <w:fldChar w:fldCharType="end"/>
-    </w:r>
-  </w:p>
-  <w:p>
-    <w:pPr>
-      <w:pBdr>
-        <w:bottom w:color="auto" w:space="0" w:sz="6" w:val="single"/>
-      </w:pBdr>
-      <w:spacing w:after="120" w:line="20" w:lineRule="exact"/>
-      <w:jc w:val="center"/>
-    </w:pPr>
-  </w:p>
-</w:hdr>
-</file>
-
-<file path=word/header6.xml><?xml version="1.0" encoding="utf-8"?>
 <w:hdr xmlns:aink="http://schemas.microsoft.com/office/drawing/2016/ink" xmlns:am3d="http://schemas.microsoft.com/office/drawing/2017/model3d" xmlns:cx="http://schemas.microsoft.com/office/drawing/2014/chartex" xmlns:cx1="http://schemas.microsoft.com/office/drawing/2015/9/8/chartex" xmlns:cx2="http://schemas.microsoft.com/office/drawing/2015/10/21/chartex" xmlns:cx3="http://schemas.microsoft.com/office/drawing/2016/5/9/chartex" xmlns:cx4="http://schemas.microsoft.com/office/drawing/2016/5/10/chartex" xmlns:cx5="http://schemas.microsoft.com/office/drawing/2016/5/11/chartex" xmlns:cx6="http://schemas.microsoft.com/office/drawing/2016/5/12/chartex" xmlns:cx7="http://schemas.microsoft.com/office/drawing/2016/5/13/chartex" xmlns:cx8="http://schemas.microsoft.com/office/drawing/2016/5/14/chartex" xmlns:m="http://schemas.openxmlformats.org/officeDocument/2006/math" xmlns:mc="http://schemas.openxmlformats.org/markup-compatibility/2006" xmlns:o="urn:schemas-microsoft-com:office:office" xmlns:r="http://schemas.openxmlformats.org/officeDocument/2006/relationships" xmlns:v="urn:schemas-microsoft-com:vml" xmlns:w="http://schemas.openxmlformats.org/wordprocessingml/2006/main" xmlns:w10="urn:schemas-microsoft-com:office:word" xmlns:w14="http://schemas.microsoft.com/office/word/2010/wordml" xmlns:w15="http://schemas.microsoft.com/office/word/2012/wordml" xmlns:w16cid="http://schemas.microsoft.com/office/word/2016/wordml/cid" xmlns:w16se="http://schemas.microsoft.com/office/word/2015/wordml/symex" xmlns:wne="http://schemas.microsoft.com/office/word/2006/wordml" xmlns:wp="http://schemas.openxmlformats.org/drawingml/2006/wordprocessingDrawing" xmlns:wp14="http://schemas.microsoft.com/office/word/2010/wordprocessingDrawing" xmlns:wpc="http://schemas.microsoft.com/office/word/2010/wordprocessingCanvas" xmlns:wpg="http://schemas.microsoft.com/office/word/2010/wordprocessingGroup" xmlns:wpi="http://schemas.microsoft.com/office/word/2010/wordprocessingInk" xmlns:wps="http://schemas.microsoft.com/office/word/2010/wordprocessingShape" mc:Ignorable="w14 w15 w16se w16cid wp14">
   <w:p>
     <w:pPr>

</xml_diff>